<commit_message>
User manual was changed
</commit_message>
<xml_diff>
--- a/StructureHelper/Documentation/Manuals/UserManual.docx
+++ b/StructureHelper/Documentation/Manuals/UserManual.docx
@@ -56,7 +56,7 @@
           <w:r>
             <w:fldChar w:fldCharType="separate"/>
           </w:r>
-          <w:hyperlink w:anchor="_Toc131259443" w:history="1">
+          <w:hyperlink w:anchor="_Toc152493619" w:history="1">
             <w:r>
               <w:rPr>
                 <w:rStyle w:val="a5"/>
@@ -84,7 +84,7 @@
                 <w:noProof/>
                 <w:webHidden/>
               </w:rPr>
-              <w:instrText xml:space="preserve"> PAGEREF _Toc131259443 \h </w:instrText>
+              <w:instrText xml:space="preserve"> PAGEREF _Toc152493619 \h </w:instrText>
             </w:r>
             <w:r>
               <w:rPr>
@@ -127,7 +127,7 @@
               <w:lang w:eastAsia="ru-RU"/>
             </w:rPr>
           </w:pPr>
-          <w:hyperlink w:anchor="_Toc131259444" w:history="1">
+          <w:hyperlink w:anchor="_Toc152493620" w:history="1">
             <w:r>
               <w:rPr>
                 <w:rStyle w:val="a5"/>
@@ -155,7 +155,7 @@
                 <w:noProof/>
                 <w:webHidden/>
               </w:rPr>
-              <w:instrText xml:space="preserve"> PAGEREF _Toc131259444 \h </w:instrText>
+              <w:instrText xml:space="preserve"> PAGEREF _Toc152493620 \h </w:instrText>
             </w:r>
             <w:r>
               <w:rPr>
@@ -198,7 +198,7 @@
               <w:lang w:eastAsia="ru-RU"/>
             </w:rPr>
           </w:pPr>
-          <w:hyperlink w:anchor="_Toc131259445" w:history="1">
+          <w:hyperlink w:anchor="_Toc152493621" w:history="1">
             <w:r>
               <w:rPr>
                 <w:rStyle w:val="a5"/>
@@ -226,7 +226,7 @@
                 <w:noProof/>
                 <w:webHidden/>
               </w:rPr>
-              <w:instrText xml:space="preserve"> PAGEREF _Toc131259445 \h </w:instrText>
+              <w:instrText xml:space="preserve"> PAGEREF _Toc152493621 \h </w:instrText>
             </w:r>
             <w:r>
               <w:rPr>
@@ -269,7 +269,7 @@
               <w:lang w:eastAsia="ru-RU"/>
             </w:rPr>
           </w:pPr>
-          <w:hyperlink w:anchor="_Toc131259446" w:history="1">
+          <w:hyperlink w:anchor="_Toc152493622" w:history="1">
             <w:r>
               <w:rPr>
                 <w:rStyle w:val="a5"/>
@@ -297,7 +297,7 @@
                 <w:noProof/>
                 <w:webHidden/>
               </w:rPr>
-              <w:instrText xml:space="preserve"> PAGEREF _Toc131259446 \h </w:instrText>
+              <w:instrText xml:space="preserve"> PAGEREF _Toc152493622 \h </w:instrText>
             </w:r>
             <w:r>
               <w:rPr>
@@ -340,7 +340,7 @@
               <w:lang w:eastAsia="ru-RU"/>
             </w:rPr>
           </w:pPr>
-          <w:hyperlink w:anchor="_Toc131259447" w:history="1">
+          <w:hyperlink w:anchor="_Toc152493623" w:history="1">
             <w:r>
               <w:rPr>
                 <w:rStyle w:val="a5"/>
@@ -368,7 +368,7 @@
                 <w:noProof/>
                 <w:webHidden/>
               </w:rPr>
-              <w:instrText xml:space="preserve"> PAGEREF _Toc131259447 \h </w:instrText>
+              <w:instrText xml:space="preserve"> PAGEREF _Toc152493623 \h </w:instrText>
             </w:r>
             <w:r>
               <w:rPr>
@@ -411,7 +411,7 @@
               <w:lang w:eastAsia="ru-RU"/>
             </w:rPr>
           </w:pPr>
-          <w:hyperlink w:anchor="_Toc131259448" w:history="1">
+          <w:hyperlink w:anchor="_Toc152493624" w:history="1">
             <w:r>
               <w:rPr>
                 <w:rStyle w:val="a5"/>
@@ -439,7 +439,7 @@
                 <w:noProof/>
                 <w:webHidden/>
               </w:rPr>
-              <w:instrText xml:space="preserve"> PAGEREF _Toc131259448 \h </w:instrText>
+              <w:instrText xml:space="preserve"> PAGEREF _Toc152493624 \h </w:instrText>
             </w:r>
             <w:r>
               <w:rPr>
@@ -482,7 +482,7 @@
               <w:lang w:eastAsia="ru-RU"/>
             </w:rPr>
           </w:pPr>
-          <w:hyperlink w:anchor="_Toc131259449" w:history="1">
+          <w:hyperlink w:anchor="_Toc152493625" w:history="1">
             <w:r>
               <w:rPr>
                 <w:rStyle w:val="a5"/>
@@ -510,7 +510,7 @@
                 <w:noProof/>
                 <w:webHidden/>
               </w:rPr>
-              <w:instrText xml:space="preserve"> PAGEREF _Toc131259449 \h </w:instrText>
+              <w:instrText xml:space="preserve"> PAGEREF _Toc152493625 \h </w:instrText>
             </w:r>
             <w:r>
               <w:rPr>
@@ -553,7 +553,7 @@
               <w:lang w:eastAsia="ru-RU"/>
             </w:rPr>
           </w:pPr>
-          <w:hyperlink w:anchor="_Toc131259450" w:history="1">
+          <w:hyperlink w:anchor="_Toc152493626" w:history="1">
             <w:r>
               <w:rPr>
                 <w:rStyle w:val="a5"/>
@@ -581,7 +581,7 @@
                 <w:noProof/>
                 <w:webHidden/>
               </w:rPr>
-              <w:instrText xml:space="preserve"> PAGEREF _Toc131259450 \h </w:instrText>
+              <w:instrText xml:space="preserve"> PAGEREF _Toc152493626 \h </w:instrText>
             </w:r>
             <w:r>
               <w:rPr>
@@ -602,6 +602,574 @@
                 <w:webHidden/>
               </w:rPr>
               <w:t>6</w:t>
+            </w:r>
+            <w:r>
+              <w:rPr>
+                <w:noProof/>
+                <w:webHidden/>
+              </w:rPr>
+              <w:fldChar w:fldCharType="end"/>
+            </w:r>
+          </w:hyperlink>
+        </w:p>
+        <w:p>
+          <w:pPr>
+            <w:pStyle w:val="21"/>
+            <w:tabs>
+              <w:tab w:val="right" w:leader="dot" w:pos="9345"/>
+            </w:tabs>
+            <w:rPr>
+              <w:rFonts w:eastAsiaTheme="minorEastAsia"/>
+              <w:noProof/>
+              <w:lang w:eastAsia="ru-RU"/>
+            </w:rPr>
+          </w:pPr>
+          <w:hyperlink w:anchor="_Toc152493627" w:history="1">
+            <w:r>
+              <w:rPr>
+                <w:rStyle w:val="a5"/>
+                <w:noProof/>
+                <w:lang w:val="en-US"/>
+              </w:rPr>
+              <w:t>Elastic</w:t>
+            </w:r>
+            <w:r>
+              <w:rPr>
+                <w:noProof/>
+                <w:webHidden/>
+              </w:rPr>
+              <w:tab/>
+            </w:r>
+            <w:r>
+              <w:rPr>
+                <w:noProof/>
+                <w:webHidden/>
+              </w:rPr>
+              <w:fldChar w:fldCharType="begin"/>
+            </w:r>
+            <w:r>
+              <w:rPr>
+                <w:noProof/>
+                <w:webHidden/>
+              </w:rPr>
+              <w:instrText xml:space="preserve"> PAGEREF _Toc152493627 \h </w:instrText>
+            </w:r>
+            <w:r>
+              <w:rPr>
+                <w:noProof/>
+                <w:webHidden/>
+              </w:rPr>
+            </w:r>
+            <w:r>
+              <w:rPr>
+                <w:noProof/>
+                <w:webHidden/>
+              </w:rPr>
+              <w:fldChar w:fldCharType="separate"/>
+            </w:r>
+            <w:r>
+              <w:rPr>
+                <w:noProof/>
+                <w:webHidden/>
+              </w:rPr>
+              <w:t>6</w:t>
+            </w:r>
+            <w:r>
+              <w:rPr>
+                <w:noProof/>
+                <w:webHidden/>
+              </w:rPr>
+              <w:fldChar w:fldCharType="end"/>
+            </w:r>
+          </w:hyperlink>
+        </w:p>
+        <w:p>
+          <w:pPr>
+            <w:pStyle w:val="21"/>
+            <w:tabs>
+              <w:tab w:val="right" w:leader="dot" w:pos="9345"/>
+            </w:tabs>
+            <w:rPr>
+              <w:rFonts w:eastAsiaTheme="minorEastAsia"/>
+              <w:noProof/>
+              <w:lang w:eastAsia="ru-RU"/>
+            </w:rPr>
+          </w:pPr>
+          <w:hyperlink w:anchor="_Toc152493628" w:history="1">
+            <w:r>
+              <w:rPr>
+                <w:rStyle w:val="a5"/>
+                <w:noProof/>
+                <w:lang w:val="en-US"/>
+              </w:rPr>
+              <w:t>Concrete</w:t>
+            </w:r>
+            <w:r>
+              <w:rPr>
+                <w:noProof/>
+                <w:webHidden/>
+              </w:rPr>
+              <w:tab/>
+            </w:r>
+            <w:r>
+              <w:rPr>
+                <w:noProof/>
+                <w:webHidden/>
+              </w:rPr>
+              <w:fldChar w:fldCharType="begin"/>
+            </w:r>
+            <w:r>
+              <w:rPr>
+                <w:noProof/>
+                <w:webHidden/>
+              </w:rPr>
+              <w:instrText xml:space="preserve"> PAGEREF _Toc152493628 \h </w:instrText>
+            </w:r>
+            <w:r>
+              <w:rPr>
+                <w:noProof/>
+                <w:webHidden/>
+              </w:rPr>
+            </w:r>
+            <w:r>
+              <w:rPr>
+                <w:noProof/>
+                <w:webHidden/>
+              </w:rPr>
+              <w:fldChar w:fldCharType="separate"/>
+            </w:r>
+            <w:r>
+              <w:rPr>
+                <w:noProof/>
+                <w:webHidden/>
+              </w:rPr>
+              <w:t>8</w:t>
+            </w:r>
+            <w:r>
+              <w:rPr>
+                <w:noProof/>
+                <w:webHidden/>
+              </w:rPr>
+              <w:fldChar w:fldCharType="end"/>
+            </w:r>
+          </w:hyperlink>
+        </w:p>
+        <w:p>
+          <w:pPr>
+            <w:pStyle w:val="21"/>
+            <w:tabs>
+              <w:tab w:val="right" w:leader="dot" w:pos="9345"/>
+            </w:tabs>
+            <w:rPr>
+              <w:rFonts w:eastAsiaTheme="minorEastAsia"/>
+              <w:noProof/>
+              <w:lang w:eastAsia="ru-RU"/>
+            </w:rPr>
+          </w:pPr>
+          <w:hyperlink w:anchor="_Toc152493629" w:history="1">
+            <w:r>
+              <w:rPr>
+                <w:rStyle w:val="a5"/>
+                <w:noProof/>
+                <w:lang w:val="en-US"/>
+              </w:rPr>
+              <w:t>Reinforcement</w:t>
+            </w:r>
+            <w:r>
+              <w:rPr>
+                <w:noProof/>
+                <w:webHidden/>
+              </w:rPr>
+              <w:tab/>
+            </w:r>
+            <w:r>
+              <w:rPr>
+                <w:noProof/>
+                <w:webHidden/>
+              </w:rPr>
+              <w:fldChar w:fldCharType="begin"/>
+            </w:r>
+            <w:r>
+              <w:rPr>
+                <w:noProof/>
+                <w:webHidden/>
+              </w:rPr>
+              <w:instrText xml:space="preserve"> PAGEREF _Toc152493629 \h </w:instrText>
+            </w:r>
+            <w:r>
+              <w:rPr>
+                <w:noProof/>
+                <w:webHidden/>
+              </w:rPr>
+            </w:r>
+            <w:r>
+              <w:rPr>
+                <w:noProof/>
+                <w:webHidden/>
+              </w:rPr>
+              <w:fldChar w:fldCharType="separate"/>
+            </w:r>
+            <w:r>
+              <w:rPr>
+                <w:noProof/>
+                <w:webHidden/>
+              </w:rPr>
+              <w:t>9</w:t>
+            </w:r>
+            <w:r>
+              <w:rPr>
+                <w:noProof/>
+                <w:webHidden/>
+              </w:rPr>
+              <w:fldChar w:fldCharType="end"/>
+            </w:r>
+          </w:hyperlink>
+        </w:p>
+        <w:p>
+          <w:pPr>
+            <w:pStyle w:val="21"/>
+            <w:tabs>
+              <w:tab w:val="right" w:leader="dot" w:pos="9345"/>
+            </w:tabs>
+            <w:rPr>
+              <w:rFonts w:eastAsiaTheme="minorEastAsia"/>
+              <w:noProof/>
+              <w:lang w:eastAsia="ru-RU"/>
+            </w:rPr>
+          </w:pPr>
+          <w:hyperlink w:anchor="_Toc152493630" w:history="1">
+            <w:r>
+              <w:rPr>
+                <w:rStyle w:val="a5"/>
+                <w:noProof/>
+                <w:lang w:val="en-US"/>
+              </w:rPr>
+              <w:t>Carbonfiber</w:t>
+            </w:r>
+            <w:r>
+              <w:rPr>
+                <w:noProof/>
+                <w:webHidden/>
+              </w:rPr>
+              <w:tab/>
+            </w:r>
+            <w:r>
+              <w:rPr>
+                <w:noProof/>
+                <w:webHidden/>
+              </w:rPr>
+              <w:fldChar w:fldCharType="begin"/>
+            </w:r>
+            <w:r>
+              <w:rPr>
+                <w:noProof/>
+                <w:webHidden/>
+              </w:rPr>
+              <w:instrText xml:space="preserve"> PAGEREF _Toc152493630 \h </w:instrText>
+            </w:r>
+            <w:r>
+              <w:rPr>
+                <w:noProof/>
+                <w:webHidden/>
+              </w:rPr>
+            </w:r>
+            <w:r>
+              <w:rPr>
+                <w:noProof/>
+                <w:webHidden/>
+              </w:rPr>
+              <w:fldChar w:fldCharType="separate"/>
+            </w:r>
+            <w:r>
+              <w:rPr>
+                <w:noProof/>
+                <w:webHidden/>
+              </w:rPr>
+              <w:t>11</w:t>
+            </w:r>
+            <w:r>
+              <w:rPr>
+                <w:noProof/>
+                <w:webHidden/>
+              </w:rPr>
+              <w:fldChar w:fldCharType="end"/>
+            </w:r>
+          </w:hyperlink>
+        </w:p>
+        <w:p>
+          <w:pPr>
+            <w:pStyle w:val="21"/>
+            <w:tabs>
+              <w:tab w:val="right" w:leader="dot" w:pos="9345"/>
+            </w:tabs>
+            <w:rPr>
+              <w:rFonts w:eastAsiaTheme="minorEastAsia"/>
+              <w:noProof/>
+              <w:lang w:eastAsia="ru-RU"/>
+            </w:rPr>
+          </w:pPr>
+          <w:hyperlink w:anchor="_Toc152493631" w:history="1">
+            <w:r>
+              <w:rPr>
+                <w:rStyle w:val="a5"/>
+                <w:noProof/>
+                <w:lang w:val="en-US"/>
+              </w:rPr>
+              <w:t>Partial safety factors</w:t>
+            </w:r>
+            <w:r>
+              <w:rPr>
+                <w:noProof/>
+                <w:webHidden/>
+              </w:rPr>
+              <w:tab/>
+            </w:r>
+            <w:r>
+              <w:rPr>
+                <w:noProof/>
+                <w:webHidden/>
+              </w:rPr>
+              <w:fldChar w:fldCharType="begin"/>
+            </w:r>
+            <w:r>
+              <w:rPr>
+                <w:noProof/>
+                <w:webHidden/>
+              </w:rPr>
+              <w:instrText xml:space="preserve"> PAGEREF _Toc152493631 \h </w:instrText>
+            </w:r>
+            <w:r>
+              <w:rPr>
+                <w:noProof/>
+                <w:webHidden/>
+              </w:rPr>
+            </w:r>
+            <w:r>
+              <w:rPr>
+                <w:noProof/>
+                <w:webHidden/>
+              </w:rPr>
+              <w:fldChar w:fldCharType="separate"/>
+            </w:r>
+            <w:r>
+              <w:rPr>
+                <w:noProof/>
+                <w:webHidden/>
+              </w:rPr>
+              <w:t>12</w:t>
+            </w:r>
+            <w:r>
+              <w:rPr>
+                <w:noProof/>
+                <w:webHidden/>
+              </w:rPr>
+              <w:fldChar w:fldCharType="end"/>
+            </w:r>
+          </w:hyperlink>
+        </w:p>
+        <w:p>
+          <w:pPr>
+            <w:pStyle w:val="11"/>
+            <w:tabs>
+              <w:tab w:val="right" w:leader="dot" w:pos="9345"/>
+            </w:tabs>
+            <w:rPr>
+              <w:rFonts w:eastAsiaTheme="minorEastAsia"/>
+              <w:noProof/>
+              <w:lang w:eastAsia="ru-RU"/>
+            </w:rPr>
+          </w:pPr>
+          <w:hyperlink w:anchor="_Toc152493632" w:history="1">
+            <w:r>
+              <w:rPr>
+                <w:rStyle w:val="a5"/>
+                <w:noProof/>
+                <w:lang w:val="en-US"/>
+              </w:rPr>
+              <w:t>Behavior diagrams</w:t>
+            </w:r>
+            <w:r>
+              <w:rPr>
+                <w:noProof/>
+                <w:webHidden/>
+              </w:rPr>
+              <w:tab/>
+            </w:r>
+            <w:r>
+              <w:rPr>
+                <w:noProof/>
+                <w:webHidden/>
+              </w:rPr>
+              <w:fldChar w:fldCharType="begin"/>
+            </w:r>
+            <w:r>
+              <w:rPr>
+                <w:noProof/>
+                <w:webHidden/>
+              </w:rPr>
+              <w:instrText xml:space="preserve"> PAGEREF _Toc152493632 \h </w:instrText>
+            </w:r>
+            <w:r>
+              <w:rPr>
+                <w:noProof/>
+                <w:webHidden/>
+              </w:rPr>
+            </w:r>
+            <w:r>
+              <w:rPr>
+                <w:noProof/>
+                <w:webHidden/>
+              </w:rPr>
+              <w:fldChar w:fldCharType="separate"/>
+            </w:r>
+            <w:r>
+              <w:rPr>
+                <w:noProof/>
+                <w:webHidden/>
+              </w:rPr>
+              <w:t>13</w:t>
+            </w:r>
+            <w:r>
+              <w:rPr>
+                <w:noProof/>
+                <w:webHidden/>
+              </w:rPr>
+              <w:fldChar w:fldCharType="end"/>
+            </w:r>
+          </w:hyperlink>
+        </w:p>
+        <w:p>
+          <w:pPr>
+            <w:pStyle w:val="21"/>
+            <w:tabs>
+              <w:tab w:val="right" w:leader="dot" w:pos="9345"/>
+            </w:tabs>
+            <w:rPr>
+              <w:rFonts w:eastAsiaTheme="minorEastAsia"/>
+              <w:noProof/>
+              <w:lang w:eastAsia="ru-RU"/>
+            </w:rPr>
+          </w:pPr>
+          <w:hyperlink w:anchor="_Toc152493633" w:history="1">
+            <w:r>
+              <w:rPr>
+                <w:rStyle w:val="a5"/>
+                <w:noProof/>
+                <w:lang w:val="en-US"/>
+              </w:rPr>
+              <w:t>Moment-curvature diagram</w:t>
+            </w:r>
+            <w:r>
+              <w:rPr>
+                <w:noProof/>
+                <w:webHidden/>
+              </w:rPr>
+              <w:tab/>
+            </w:r>
+            <w:r>
+              <w:rPr>
+                <w:noProof/>
+                <w:webHidden/>
+              </w:rPr>
+              <w:fldChar w:fldCharType="begin"/>
+            </w:r>
+            <w:r>
+              <w:rPr>
+                <w:noProof/>
+                <w:webHidden/>
+              </w:rPr>
+              <w:instrText xml:space="preserve"> PAGEREF _Toc152493633 \h </w:instrText>
+            </w:r>
+            <w:r>
+              <w:rPr>
+                <w:noProof/>
+                <w:webHidden/>
+              </w:rPr>
+            </w:r>
+            <w:r>
+              <w:rPr>
+                <w:noProof/>
+                <w:webHidden/>
+              </w:rPr>
+              <w:fldChar w:fldCharType="separate"/>
+            </w:r>
+            <w:r>
+              <w:rPr>
+                <w:noProof/>
+                <w:webHidden/>
+              </w:rPr>
+              <w:t>13</w:t>
+            </w:r>
+            <w:r>
+              <w:rPr>
+                <w:noProof/>
+                <w:webHidden/>
+              </w:rPr>
+              <w:fldChar w:fldCharType="end"/>
+            </w:r>
+          </w:hyperlink>
+        </w:p>
+        <w:p>
+          <w:pPr>
+            <w:pStyle w:val="21"/>
+            <w:tabs>
+              <w:tab w:val="right" w:leader="dot" w:pos="9345"/>
+            </w:tabs>
+            <w:rPr>
+              <w:rFonts w:eastAsiaTheme="minorEastAsia"/>
+              <w:noProof/>
+              <w:lang w:eastAsia="ru-RU"/>
+            </w:rPr>
+          </w:pPr>
+          <w:hyperlink w:anchor="_Toc152493634" w:history="1">
+            <w:r>
+              <w:rPr>
+                <w:rStyle w:val="a5"/>
+                <w:noProof/>
+                <w:lang w:val="en-US"/>
+              </w:rPr>
+              <w:t>Interaction diagram</w:t>
+            </w:r>
+            <w:r>
+              <w:rPr>
+                <w:noProof/>
+                <w:webHidden/>
+              </w:rPr>
+              <w:tab/>
+            </w:r>
+            <w:r>
+              <w:rPr>
+                <w:noProof/>
+                <w:webHidden/>
+              </w:rPr>
+              <w:fldChar w:fldCharType="begin"/>
+            </w:r>
+            <w:r>
+              <w:rPr>
+                <w:noProof/>
+                <w:webHidden/>
+              </w:rPr>
+              <w:instrText xml:space="preserve"> PAGEREF _Toc152493634 \h </w:instrText>
+            </w:r>
+            <w:r>
+              <w:rPr>
+                <w:noProof/>
+                <w:webHidden/>
+              </w:rPr>
+            </w:r>
+            <w:r>
+              <w:rPr>
+                <w:noProof/>
+                <w:webHidden/>
+              </w:rPr>
+              <w:fldChar w:fldCharType="separate"/>
+            </w:r>
+            <w:r>
+              <w:rPr>
+                <w:noProof/>
+                <w:webHidden/>
+              </w:rPr>
+              <w:t>14</w:t>
             </w:r>
             <w:r>
               <w:rPr>
@@ -636,7 +1204,7 @@
           <w:lang w:val="en-US"/>
         </w:rPr>
       </w:pPr>
-      <w:bookmarkStart w:id="0" w:name="_Toc131259443"/>
+      <w:bookmarkStart w:id="0" w:name="_Toc152493619"/>
       <w:r>
         <w:rPr>
           <w:lang w:val="en-US"/>
@@ -849,14 +1417,16 @@
           <w:lang w:val="en-US"/>
         </w:rPr>
       </w:pPr>
-      <w:bookmarkStart w:id="1" w:name="_Toc131259444"/>
+      <w:bookmarkStart w:id="1" w:name="_Toc152493620"/>
       <w:r>
         <w:rPr>
           <w:lang w:val="en-US"/>
         </w:rPr>
         <w:t>Primitives</w:t>
       </w:r>
+      <w:bookmarkStart w:id="2" w:name="_GoBack"/>
       <w:bookmarkEnd w:id="1"/>
+      <w:bookmarkEnd w:id="2"/>
     </w:p>
     <w:p>
       <w:pPr>
@@ -865,14 +1435,14 @@
           <w:lang w:val="en-US"/>
         </w:rPr>
       </w:pPr>
-      <w:bookmarkStart w:id="2" w:name="_Toc131259445"/>
+      <w:bookmarkStart w:id="3" w:name="_Toc152493621"/>
       <w:r>
         <w:rPr>
           <w:lang w:val="en-US"/>
         </w:rPr>
         <w:t>General information</w:t>
       </w:r>
-      <w:bookmarkEnd w:id="2"/>
+      <w:bookmarkEnd w:id="3"/>
     </w:p>
     <w:p>
       <w:pPr>
@@ -992,14 +1562,14 @@
           <w:lang w:val="en-US"/>
         </w:rPr>
       </w:pPr>
-      <w:bookmarkStart w:id="3" w:name="_Toc131259446"/>
+      <w:bookmarkStart w:id="4" w:name="_Toc152493622"/>
       <w:r>
         <w:rPr>
           <w:lang w:val="en-US"/>
         </w:rPr>
         <w:t>Host primitive</w:t>
       </w:r>
-      <w:bookmarkEnd w:id="3"/>
+      <w:bookmarkEnd w:id="4"/>
     </w:p>
     <w:p>
       <w:pPr>
@@ -1089,14 +1659,14 @@
           <w:lang w:val="en-US"/>
         </w:rPr>
       </w:pPr>
-      <w:bookmarkStart w:id="4" w:name="_Toc131259447"/>
+      <w:bookmarkStart w:id="5" w:name="_Toc152493623"/>
       <w:r>
         <w:rPr>
           <w:lang w:val="en-US"/>
         </w:rPr>
         <w:t>Prestressing</w:t>
       </w:r>
-      <w:bookmarkEnd w:id="4"/>
+      <w:bookmarkEnd w:id="5"/>
     </w:p>
     <w:p>
       <w:pPr>
@@ -1318,7 +1888,8 @@
       </w:pPr>
       <w:r>
         <w:rPr>
-          <w:lang w:val="en-US"/>
+          <w:noProof/>
+          <w:lang w:eastAsia="ru-RU"/>
         </w:rPr>
         <w:lastRenderedPageBreak/>
         <w:drawing>
@@ -1489,14 +2060,7 @@
             <w:rFonts w:ascii="Cambria Math" w:hAnsi="Cambria Math"/>
             <w:lang w:val="en-US"/>
           </w:rPr>
-          <m:t>∙</m:t>
-        </m:r>
-        <m:r>
-          <w:rPr>
-            <w:rFonts w:ascii="Cambria Math" w:hAnsi="Cambria Math"/>
-            <w:lang w:val="en-US"/>
-          </w:rPr>
-          <m:t>x+</m:t>
+          <m:t>∙x+</m:t>
         </m:r>
         <m:sSub>
           <m:sSubPr>
@@ -1569,14 +2133,14 @@
           <w:lang w:val="en-US"/>
         </w:rPr>
       </w:pPr>
-      <w:bookmarkStart w:id="5" w:name="_Toc131259448"/>
+      <w:bookmarkStart w:id="6" w:name="_Toc152493624"/>
       <w:r>
         <w:rPr>
           <w:lang w:val="en-US"/>
         </w:rPr>
         <w:t>Templates</w:t>
       </w:r>
-      <w:bookmarkEnd w:id="5"/>
+      <w:bookmarkEnd w:id="6"/>
     </w:p>
     <w:p>
       <w:pPr>
@@ -1788,14 +2352,14 @@
           <w:lang w:val="en-US"/>
         </w:rPr>
       </w:pPr>
-      <w:bookmarkStart w:id="6" w:name="_Toc131259449"/>
+      <w:bookmarkStart w:id="7" w:name="_Toc152493625"/>
       <w:r>
         <w:rPr>
           <w:lang w:val="en-US"/>
         </w:rPr>
         <w:t>Actions</w:t>
       </w:r>
-      <w:bookmarkEnd w:id="6"/>
+      <w:bookmarkEnd w:id="7"/>
     </w:p>
     <w:p>
       <w:pPr>
@@ -1939,7 +2503,7 @@
           <w:lang w:val="en-US"/>
         </w:rPr>
       </w:pPr>
-      <w:bookmarkStart w:id="7" w:name="_Toc131259450"/>
+      <w:bookmarkStart w:id="8" w:name="_Toc152493626"/>
       <w:r>
         <w:rPr>
           <w:lang w:val="en-US"/>
@@ -1947,7 +2511,7 @@
         <w:lastRenderedPageBreak/>
         <w:t>Materials</w:t>
       </w:r>
-      <w:bookmarkEnd w:id="7"/>
+      <w:bookmarkEnd w:id="8"/>
     </w:p>
     <w:p>
       <w:pPr>
@@ -1979,8 +2543,6 @@
         </w:rPr>
         <w:t xml:space="preserve">a </w:t>
       </w:r>
-      <w:bookmarkStart w:id="8" w:name="_GoBack"/>
-      <w:bookmarkEnd w:id="8"/>
       <w:r>
         <w:rPr>
           <w:lang w:val="en-US"/>
@@ -2022,20 +2584,35 @@
     </w:p>
     <w:p>
       <w:pPr>
-        <w:rPr>
-          <w:lang w:val="en-US"/>
-        </w:rPr>
-      </w:pPr>
-      <w:r>
-        <w:rPr>
-          <w:noProof/>
-          <w:lang w:eastAsia="ru-RU"/>
+        <w:pStyle w:val="2"/>
+        <w:rPr>
+          <w:lang w:val="en-US"/>
+        </w:rPr>
+      </w:pPr>
+      <w:bookmarkStart w:id="9" w:name="_Toc152493627"/>
+      <w:r>
+        <w:rPr>
+          <w:lang w:val="en-US"/>
+        </w:rPr>
+        <w:t>Elastic</w:t>
+      </w:r>
+      <w:bookmarkEnd w:id="9"/>
+    </w:p>
+    <w:p>
+      <w:pPr>
+        <w:rPr>
+          <w:lang w:val="en-US"/>
+        </w:rPr>
+      </w:pPr>
+      <w:r>
+        <w:rPr>
+          <w:lang w:val="en-US"/>
         </w:rPr>
         <w:drawing>
-          <wp:inline distT="0" distB="0" distL="0" distR="0" wp14:anchorId="0E7A8802" wp14:editId="692B65B2">
-            <wp:extent cx="5940425" cy="3438322"/>
-            <wp:effectExtent l="0" t="0" r="3175" b="0"/>
-            <wp:docPr id="5" name="Рисунок 5"/>
+          <wp:inline distT="0" distB="0" distL="0" distR="0" wp14:anchorId="587FAB37" wp14:editId="6939DFBD">
+            <wp:extent cx="2924175" cy="3400425"/>
+            <wp:effectExtent l="0" t="0" r="9525" b="9525"/>
+            <wp:docPr id="11" name="Рисунок 11"/>
             <wp:cNvGraphicFramePr>
               <a:graphicFrameLocks xmlns:a="http://schemas.openxmlformats.org/drawingml/2006/main" noChangeAspect="1"/>
             </wp:cNvGraphicFramePr>
@@ -2055,7 +2632,7 @@
                   <pic:spPr>
                     <a:xfrm>
                       <a:off x="0" y="0"/>
-                      <a:ext cx="5940425" cy="3438322"/>
+                      <a:ext cx="2924175" cy="3400425"/>
                     </a:xfrm>
                     <a:prstGeom prst="rect">
                       <a:avLst/>
@@ -2078,15 +2655,1698 @@
         <w:rPr>
           <w:lang w:val="en-US"/>
         </w:rPr>
-        <w:t>Material diagram for concrete</w:t>
-      </w:r>
-    </w:p>
-    <w:p>
-      <w:pPr>
-        <w:rPr>
-          <w:lang w:val="en-US"/>
-        </w:rPr>
-      </w:pPr>
+        <w:t>Elastic material properties</w:t>
+      </w:r>
+    </w:p>
+    <w:p>
+      <w:pPr>
+        <w:rPr>
+          <w:lang w:val="en-US"/>
+        </w:rPr>
+      </w:pPr>
+      <w:r>
+        <w:rPr>
+          <w:lang w:val="en-US"/>
+        </w:rPr>
+        <w:lastRenderedPageBreak/>
+        <w:drawing>
+          <wp:inline distT="0" distB="0" distL="0" distR="0" wp14:anchorId="205595D9" wp14:editId="3AB322FB">
+            <wp:extent cx="5940425" cy="4098029"/>
+            <wp:effectExtent l="0" t="0" r="3175" b="0"/>
+            <wp:docPr id="10" name="Рисунок 10"/>
+            <wp:cNvGraphicFramePr>
+              <a:graphicFrameLocks xmlns:a="http://schemas.openxmlformats.org/drawingml/2006/main" noChangeAspect="1"/>
+            </wp:cNvGraphicFramePr>
+            <a:graphic xmlns:a="http://schemas.openxmlformats.org/drawingml/2006/main">
+              <a:graphicData uri="http://schemas.openxmlformats.org/drawingml/2006/picture">
+                <pic:pic xmlns:pic="http://schemas.openxmlformats.org/drawingml/2006/picture">
+                  <pic:nvPicPr>
+                    <pic:cNvPr id="0" name=""/>
+                    <pic:cNvPicPr/>
+                  </pic:nvPicPr>
+                  <pic:blipFill>
+                    <a:blip r:embed="rId12"/>
+                    <a:stretch>
+                      <a:fillRect/>
+                    </a:stretch>
+                  </pic:blipFill>
+                  <pic:spPr>
+                    <a:xfrm>
+                      <a:off x="0" y="0"/>
+                      <a:ext cx="5940425" cy="4098029"/>
+                    </a:xfrm>
+                    <a:prstGeom prst="rect">
+                      <a:avLst/>
+                    </a:prstGeom>
+                  </pic:spPr>
+                </pic:pic>
+              </a:graphicData>
+            </a:graphic>
+          </wp:inline>
+        </w:drawing>
+      </w:r>
+    </w:p>
+    <w:p>
+      <w:pPr>
+        <w:rPr>
+          <w:lang w:val="en-US"/>
+        </w:rPr>
+      </w:pPr>
+      <w:r>
+        <w:rPr>
+          <w:lang w:val="en-US"/>
+        </w:rPr>
+        <w:t>Stress-</w:t>
+      </w:r>
+      <w:proofErr w:type="spellStart"/>
+      <w:r>
+        <w:rPr>
+          <w:lang w:val="en-US"/>
+        </w:rPr>
+        <w:t>strain</w:t>
+      </w:r>
+      <w:r>
+        <w:rPr>
+          <w:lang w:val="en-US"/>
+        </w:rPr>
+        <w:t>l</w:t>
+      </w:r>
+      <w:proofErr w:type="spellEnd"/>
+      <w:r>
+        <w:rPr>
+          <w:lang w:val="en-US"/>
+        </w:rPr>
+        <w:t xml:space="preserve"> diagram for elastic material with restriction of stress</w:t>
+      </w:r>
+    </w:p>
+    <w:p>
+      <w:pPr>
+        <w:pStyle w:val="2"/>
+        <w:rPr>
+          <w:lang w:val="en-US"/>
+        </w:rPr>
+      </w:pPr>
+      <w:bookmarkStart w:id="10" w:name="_Toc152493628"/>
+      <w:r>
+        <w:rPr>
+          <w:lang w:val="en-US"/>
+        </w:rPr>
+        <w:lastRenderedPageBreak/>
+        <w:t>Concrete</w:t>
+      </w:r>
+      <w:bookmarkEnd w:id="10"/>
+    </w:p>
+    <w:p>
+      <w:pPr>
+        <w:rPr>
+          <w:lang w:val="en-US"/>
+        </w:rPr>
+      </w:pPr>
+      <w:r>
+        <w:rPr>
+          <w:lang w:val="en-US"/>
+        </w:rPr>
+        <w:drawing>
+          <wp:inline distT="0" distB="0" distL="0" distR="0" wp14:anchorId="73E32C87" wp14:editId="6D302F4D">
+            <wp:extent cx="3371850" cy="4552950"/>
+            <wp:effectExtent l="0" t="0" r="0" b="0"/>
+            <wp:docPr id="6" name="Рисунок 6"/>
+            <wp:cNvGraphicFramePr>
+              <a:graphicFrameLocks xmlns:a="http://schemas.openxmlformats.org/drawingml/2006/main" noChangeAspect="1"/>
+            </wp:cNvGraphicFramePr>
+            <a:graphic xmlns:a="http://schemas.openxmlformats.org/drawingml/2006/main">
+              <a:graphicData uri="http://schemas.openxmlformats.org/drawingml/2006/picture">
+                <pic:pic xmlns:pic="http://schemas.openxmlformats.org/drawingml/2006/picture">
+                  <pic:nvPicPr>
+                    <pic:cNvPr id="0" name=""/>
+                    <pic:cNvPicPr/>
+                  </pic:nvPicPr>
+                  <pic:blipFill>
+                    <a:blip r:embed="rId13"/>
+                    <a:stretch>
+                      <a:fillRect/>
+                    </a:stretch>
+                  </pic:blipFill>
+                  <pic:spPr>
+                    <a:xfrm>
+                      <a:off x="0" y="0"/>
+                      <a:ext cx="3371850" cy="4552950"/>
+                    </a:xfrm>
+                    <a:prstGeom prst="rect">
+                      <a:avLst/>
+                    </a:prstGeom>
+                  </pic:spPr>
+                </pic:pic>
+              </a:graphicData>
+            </a:graphic>
+          </wp:inline>
+        </w:drawing>
+      </w:r>
+    </w:p>
+    <w:p>
+      <w:pPr>
+        <w:rPr>
+          <w:lang w:val="en-US"/>
+        </w:rPr>
+      </w:pPr>
+      <w:r>
+        <w:rPr>
+          <w:lang w:val="en-US"/>
+        </w:rPr>
+        <w:t>Concrete properties</w:t>
+      </w:r>
+    </w:p>
+    <w:p>
+      <w:pPr>
+        <w:rPr>
+          <w:lang w:val="en-US"/>
+        </w:rPr>
+      </w:pPr>
+      <w:r>
+        <w:rPr>
+          <w:lang w:val="en-US"/>
+        </w:rPr>
+        <w:lastRenderedPageBreak/>
+        <w:drawing>
+          <wp:inline distT="0" distB="0" distL="0" distR="0" wp14:anchorId="1F5BB75C" wp14:editId="075D0561">
+            <wp:extent cx="5940425" cy="4291158"/>
+            <wp:effectExtent l="0" t="0" r="3175" b="0"/>
+            <wp:docPr id="7" name="Рисунок 7"/>
+            <wp:cNvGraphicFramePr>
+              <a:graphicFrameLocks xmlns:a="http://schemas.openxmlformats.org/drawingml/2006/main" noChangeAspect="1"/>
+            </wp:cNvGraphicFramePr>
+            <a:graphic xmlns:a="http://schemas.openxmlformats.org/drawingml/2006/main">
+              <a:graphicData uri="http://schemas.openxmlformats.org/drawingml/2006/picture">
+                <pic:pic xmlns:pic="http://schemas.openxmlformats.org/drawingml/2006/picture">
+                  <pic:nvPicPr>
+                    <pic:cNvPr id="0" name=""/>
+                    <pic:cNvPicPr/>
+                  </pic:nvPicPr>
+                  <pic:blipFill>
+                    <a:blip r:embed="rId14"/>
+                    <a:stretch>
+                      <a:fillRect/>
+                    </a:stretch>
+                  </pic:blipFill>
+                  <pic:spPr>
+                    <a:xfrm>
+                      <a:off x="0" y="0"/>
+                      <a:ext cx="5940425" cy="4291158"/>
+                    </a:xfrm>
+                    <a:prstGeom prst="rect">
+                      <a:avLst/>
+                    </a:prstGeom>
+                  </pic:spPr>
+                </pic:pic>
+              </a:graphicData>
+            </a:graphic>
+          </wp:inline>
+        </w:drawing>
+      </w:r>
+    </w:p>
+    <w:p>
+      <w:pPr>
+        <w:rPr>
+          <w:lang w:val="en-US"/>
+        </w:rPr>
+      </w:pPr>
+      <w:r>
+        <w:rPr>
+          <w:lang w:val="en-US"/>
+        </w:rPr>
+        <w:t>Stress-strain</w:t>
+      </w:r>
+      <w:r>
+        <w:rPr>
+          <w:lang w:val="en-US"/>
+        </w:rPr>
+        <w:t xml:space="preserve"> diagram for concrete</w:t>
+      </w:r>
+    </w:p>
+    <w:p>
+      <w:pPr>
+        <w:rPr>
+          <w:lang w:val="en-US"/>
+        </w:rPr>
+      </w:pPr>
+      <w:proofErr w:type="spellStart"/>
+      <w:r>
+        <w:rPr>
+          <w:lang w:val="en-US"/>
+        </w:rPr>
+        <w:t>Nowdays</w:t>
+      </w:r>
+      <w:proofErr w:type="spellEnd"/>
+      <w:r>
+        <w:rPr>
+          <w:lang w:val="en-US"/>
+        </w:rPr>
+        <w:t>, the only model, available in StructureHelper is curve model obtained from next expression:</w:t>
+      </w:r>
+    </w:p>
+    <w:p>
+      <w:pPr>
+        <w:rPr>
+          <w:rFonts w:eastAsiaTheme="minorEastAsia"/>
+          <w:lang w:val="en-US"/>
+        </w:rPr>
+      </w:pPr>
+      <m:oMathPara>
+        <m:oMath>
+          <m:r>
+            <w:rPr>
+              <w:rFonts w:ascii="Cambria Math" w:hAnsi="Cambria Math"/>
+              <w:lang w:val="en-US"/>
+            </w:rPr>
+            <m:t>σ=</m:t>
+          </m:r>
+          <m:f>
+            <m:fPr>
+              <m:ctrlPr>
+                <w:rPr>
+                  <w:rFonts w:ascii="Cambria Math" w:hAnsi="Cambria Math"/>
+                  <w:i/>
+                  <w:lang w:val="en-US"/>
+                </w:rPr>
+              </m:ctrlPr>
+            </m:fPr>
+            <m:num>
+              <m:r>
+                <w:rPr>
+                  <w:rFonts w:ascii="Cambria Math" w:hAnsi="Cambria Math"/>
+                  <w:lang w:val="en-US"/>
+                </w:rPr>
+                <m:t>kη-</m:t>
+              </m:r>
+              <m:sSup>
+                <m:sSupPr>
+                  <m:ctrlPr>
+                    <w:rPr>
+                      <w:rFonts w:ascii="Cambria Math" w:hAnsi="Cambria Math"/>
+                      <w:i/>
+                      <w:lang w:val="en-US"/>
+                    </w:rPr>
+                  </m:ctrlPr>
+                </m:sSupPr>
+                <m:e>
+                  <m:r>
+                    <w:rPr>
+                      <w:rFonts w:ascii="Cambria Math" w:hAnsi="Cambria Math"/>
+                      <w:lang w:val="en-US"/>
+                    </w:rPr>
+                    <m:t>η</m:t>
+                  </m:r>
+                </m:e>
+                <m:sup>
+                  <m:r>
+                    <w:rPr>
+                      <w:rFonts w:ascii="Cambria Math" w:hAnsi="Cambria Math"/>
+                      <w:lang w:val="en-US"/>
+                    </w:rPr>
+                    <m:t>2</m:t>
+                  </m:r>
+                </m:sup>
+              </m:sSup>
+            </m:num>
+            <m:den>
+              <m:r>
+                <w:rPr>
+                  <w:rFonts w:ascii="Cambria Math" w:hAnsi="Cambria Math"/>
+                  <w:lang w:val="en-US"/>
+                </w:rPr>
+                <m:t>1+</m:t>
+              </m:r>
+              <m:d>
+                <m:dPr>
+                  <m:ctrlPr>
+                    <w:rPr>
+                      <w:rFonts w:ascii="Cambria Math" w:hAnsi="Cambria Math"/>
+                      <w:i/>
+                      <w:lang w:val="en-US"/>
+                    </w:rPr>
+                  </m:ctrlPr>
+                </m:dPr>
+                <m:e>
+                  <m:r>
+                    <w:rPr>
+                      <w:rFonts w:ascii="Cambria Math" w:hAnsi="Cambria Math"/>
+                      <w:lang w:val="en-US"/>
+                    </w:rPr>
+                    <m:t>k-2</m:t>
+                  </m:r>
+                </m:e>
+              </m:d>
+              <m:r>
+                <w:rPr>
+                  <w:rFonts w:ascii="Cambria Math" w:hAnsi="Cambria Math"/>
+                  <w:lang w:val="en-US"/>
+                </w:rPr>
+                <m:t>η</m:t>
+              </m:r>
+            </m:den>
+          </m:f>
+          <m:r>
+            <w:rPr>
+              <w:rFonts w:ascii="Cambria Math" w:hAnsi="Cambria Math"/>
+              <w:lang w:val="en-US"/>
+            </w:rPr>
+            <m:t>×</m:t>
+          </m:r>
+          <m:sSub>
+            <m:sSubPr>
+              <m:ctrlPr>
+                <w:rPr>
+                  <w:rFonts w:ascii="Cambria Math" w:hAnsi="Cambria Math"/>
+                  <w:i/>
+                  <w:lang w:val="en-US"/>
+                </w:rPr>
+              </m:ctrlPr>
+            </m:sSubPr>
+            <m:e>
+              <m:r>
+                <w:rPr>
+                  <w:rFonts w:ascii="Cambria Math" w:hAnsi="Cambria Math"/>
+                  <w:lang w:val="en-US"/>
+                </w:rPr>
+                <m:t>f</m:t>
+              </m:r>
+            </m:e>
+            <m:sub>
+              <m:r>
+                <w:rPr>
+                  <w:rFonts w:ascii="Cambria Math" w:hAnsi="Cambria Math"/>
+                  <w:lang w:val="en-US"/>
+                </w:rPr>
+                <m:t>cm</m:t>
+              </m:r>
+            </m:sub>
+          </m:sSub>
+        </m:oMath>
+      </m:oMathPara>
+    </w:p>
+    <w:p>
+      <w:pPr>
+        <w:rPr>
+          <w:rFonts w:eastAsiaTheme="minorEastAsia"/>
+          <w:lang w:val="en-US"/>
+        </w:rPr>
+      </w:pPr>
+      <w:r>
+        <w:rPr>
+          <w:rFonts w:eastAsiaTheme="minorEastAsia"/>
+          <w:lang w:val="en-US"/>
+        </w:rPr>
+        <w:t>Where</w:t>
+      </w:r>
+    </w:p>
+    <w:p>
+      <w:pPr>
+        <w:rPr>
+          <w:rFonts w:eastAsiaTheme="minorEastAsia"/>
+          <w:lang w:val="en-US"/>
+        </w:rPr>
+      </w:pPr>
+      <m:oMathPara>
+        <m:oMath>
+          <m:r>
+            <w:rPr>
+              <w:rFonts w:ascii="Cambria Math" w:hAnsi="Cambria Math"/>
+              <w:lang w:val="en-US"/>
+            </w:rPr>
+            <m:t>η=</m:t>
+          </m:r>
+          <m:f>
+            <m:fPr>
+              <m:ctrlPr>
+                <w:rPr>
+                  <w:rFonts w:ascii="Cambria Math" w:hAnsi="Cambria Math"/>
+                  <w:i/>
+                  <w:lang w:val="en-US"/>
+                </w:rPr>
+              </m:ctrlPr>
+            </m:fPr>
+            <m:num>
+              <m:r>
+                <w:rPr>
+                  <w:rFonts w:ascii="Cambria Math" w:hAnsi="Cambria Math"/>
+                  <w:lang w:val="en-US"/>
+                </w:rPr>
+                <m:t>ε</m:t>
+              </m:r>
+            </m:num>
+            <m:den>
+              <m:sSub>
+                <m:sSubPr>
+                  <m:ctrlPr>
+                    <w:rPr>
+                      <w:rFonts w:ascii="Cambria Math" w:hAnsi="Cambria Math"/>
+                      <w:i/>
+                      <w:lang w:val="en-US"/>
+                    </w:rPr>
+                  </m:ctrlPr>
+                </m:sSubPr>
+                <m:e>
+                  <m:r>
+                    <w:rPr>
+                      <w:rFonts w:ascii="Cambria Math" w:hAnsi="Cambria Math"/>
+                      <w:lang w:val="en-US"/>
+                    </w:rPr>
+                    <m:t>ε</m:t>
+                  </m:r>
+                </m:e>
+                <m:sub>
+                  <m:r>
+                    <w:rPr>
+                      <w:rFonts w:ascii="Cambria Math" w:hAnsi="Cambria Math"/>
+                      <w:lang w:val="en-US"/>
+                    </w:rPr>
+                    <m:t>c1</m:t>
+                  </m:r>
+                </m:sub>
+              </m:sSub>
+            </m:den>
+          </m:f>
+        </m:oMath>
+      </m:oMathPara>
+    </w:p>
+    <w:p>
+      <w:pPr>
+        <w:rPr>
+          <w:rFonts w:eastAsiaTheme="minorEastAsia"/>
+          <w:lang w:val="en-US"/>
+        </w:rPr>
+      </w:pPr>
+      <m:oMath>
+        <m:sSub>
+          <m:sSubPr>
+            <m:ctrlPr>
+              <w:rPr>
+                <w:rFonts w:ascii="Cambria Math" w:hAnsi="Cambria Math"/>
+                <w:i/>
+                <w:lang w:val="en-US"/>
+              </w:rPr>
+            </m:ctrlPr>
+          </m:sSubPr>
+          <m:e>
+            <m:r>
+              <w:rPr>
+                <w:rFonts w:ascii="Cambria Math" w:hAnsi="Cambria Math"/>
+                <w:lang w:val="en-US"/>
+              </w:rPr>
+              <m:t>ε</m:t>
+            </m:r>
+          </m:e>
+          <m:sub>
+            <m:r>
+              <w:rPr>
+                <w:rFonts w:ascii="Cambria Math" w:hAnsi="Cambria Math"/>
+                <w:lang w:val="en-US"/>
+              </w:rPr>
+              <m:t>c1</m:t>
+            </m:r>
+          </m:sub>
+        </m:sSub>
+        <m:r>
+          <w:rPr>
+            <w:rFonts w:ascii="Cambria Math" w:hAnsi="Cambria Math"/>
+            <w:lang w:val="en-US"/>
+          </w:rPr>
+          <m:t>=0.002</m:t>
+        </m:r>
+      </m:oMath>
+      <w:r>
+        <w:rPr>
+          <w:rFonts w:eastAsiaTheme="minorEastAsia"/>
+          <w:lang w:val="en-US"/>
+        </w:rPr>
+        <w:t xml:space="preserve"> </w:t>
+      </w:r>
+      <w:r>
+        <w:rPr>
+          <w:rFonts w:eastAsiaTheme="minorEastAsia"/>
+          <w:lang w:val="en-US"/>
+        </w:rPr>
+        <w:t xml:space="preserve">–strain corresponding peak stress </w:t>
+      </w:r>
+      <w:r>
+        <w:rPr>
+          <w:rFonts w:eastAsiaTheme="minorEastAsia"/>
+          <w:lang w:val="en-US"/>
+        </w:rPr>
+        <w:t>for short term loading</w:t>
+      </w:r>
+    </w:p>
+    <w:p>
+      <w:pPr>
+        <w:rPr>
+          <w:rFonts w:eastAsiaTheme="minorEastAsia"/>
+          <w:lang w:val="en-US"/>
+        </w:rPr>
+      </w:pPr>
+      <w:r>
+        <w:rPr>
+          <w:rFonts w:eastAsiaTheme="minorEastAsia"/>
+          <w:lang w:val="en-US"/>
+        </w:rPr>
+        <w:t xml:space="preserve">For long term loading </w:t>
+      </w:r>
+      <m:oMath>
+        <m:sSub>
+          <m:sSubPr>
+            <m:ctrlPr>
+              <w:rPr>
+                <w:rFonts w:ascii="Cambria Math" w:hAnsi="Cambria Math"/>
+                <w:i/>
+                <w:lang w:val="en-US"/>
+              </w:rPr>
+            </m:ctrlPr>
+          </m:sSubPr>
+          <m:e>
+            <m:r>
+              <w:rPr>
+                <w:rFonts w:ascii="Cambria Math" w:hAnsi="Cambria Math"/>
+                <w:lang w:val="en-US"/>
+              </w:rPr>
+              <m:t>ε</m:t>
+            </m:r>
+          </m:e>
+          <m:sub>
+            <m:r>
+              <w:rPr>
+                <w:rFonts w:ascii="Cambria Math" w:hAnsi="Cambria Math"/>
+                <w:lang w:val="en-US"/>
+              </w:rPr>
+              <m:t>c1</m:t>
+            </m:r>
+          </m:sub>
+        </m:sSub>
+      </m:oMath>
+      <w:r>
+        <w:rPr>
+          <w:rFonts w:eastAsiaTheme="minorEastAsia"/>
+          <w:lang w:val="en-US"/>
+        </w:rPr>
+        <w:t xml:space="preserve"> depends on relative humidity of concrete</w:t>
+      </w:r>
+    </w:p>
+    <w:p>
+      <w:pPr>
+        <w:rPr>
+          <w:rFonts w:eastAsiaTheme="minorEastAsia"/>
+          <w:lang w:val="en-US"/>
+        </w:rPr>
+      </w:pPr>
+      <m:oMathPara>
+        <m:oMath>
+          <m:r>
+            <w:rPr>
+              <w:rFonts w:ascii="Cambria Math" w:hAnsi="Cambria Math"/>
+              <w:lang w:val="en-US"/>
+            </w:rPr>
+            <m:t>k=</m:t>
+          </m:r>
+          <m:f>
+            <m:fPr>
+              <m:ctrlPr>
+                <w:rPr>
+                  <w:rFonts w:ascii="Cambria Math" w:hAnsi="Cambria Math"/>
+                  <w:i/>
+                  <w:lang w:val="en-US"/>
+                </w:rPr>
+              </m:ctrlPr>
+            </m:fPr>
+            <m:num>
+              <m:sSub>
+                <m:sSubPr>
+                  <m:ctrlPr>
+                    <w:rPr>
+                      <w:rFonts w:ascii="Cambria Math" w:hAnsi="Cambria Math"/>
+                      <w:i/>
+                      <w:lang w:val="en-US"/>
+                    </w:rPr>
+                  </m:ctrlPr>
+                </m:sSubPr>
+                <m:e>
+                  <m:r>
+                    <w:rPr>
+                      <w:rFonts w:ascii="Cambria Math" w:hAnsi="Cambria Math"/>
+                      <w:lang w:val="en-US"/>
+                    </w:rPr>
+                    <m:t>E</m:t>
+                  </m:r>
+                </m:e>
+                <m:sub>
+                  <m:r>
+                    <w:rPr>
+                      <w:rFonts w:ascii="Cambria Math" w:hAnsi="Cambria Math"/>
+                      <w:lang w:val="en-US"/>
+                    </w:rPr>
+                    <m:t>c</m:t>
+                  </m:r>
+                </m:sub>
+              </m:sSub>
+            </m:num>
+            <m:den>
+              <m:sSub>
+                <m:sSubPr>
+                  <m:ctrlPr>
+                    <w:rPr>
+                      <w:rFonts w:ascii="Cambria Math" w:hAnsi="Cambria Math"/>
+                      <w:i/>
+                      <w:lang w:val="en-US"/>
+                    </w:rPr>
+                  </m:ctrlPr>
+                </m:sSubPr>
+                <m:e>
+                  <m:r>
+                    <w:rPr>
+                      <w:rFonts w:ascii="Cambria Math" w:hAnsi="Cambria Math"/>
+                      <w:lang w:val="en-US"/>
+                    </w:rPr>
+                    <m:t>E</m:t>
+                  </m:r>
+                </m:e>
+                <m:sub>
+                  <m:r>
+                    <w:rPr>
+                      <w:rFonts w:ascii="Cambria Math" w:hAnsi="Cambria Math"/>
+                      <w:lang w:val="en-US"/>
+                    </w:rPr>
+                    <m:t>c1</m:t>
+                  </m:r>
+                </m:sub>
+              </m:sSub>
+            </m:den>
+          </m:f>
+        </m:oMath>
+      </m:oMathPara>
+    </w:p>
+    <w:p>
+      <w:pPr>
+        <w:rPr>
+          <w:lang w:val="en-US"/>
+        </w:rPr>
+      </w:pPr>
+      <m:oMathPara>
+        <m:oMath>
+          <m:sSub>
+            <m:sSubPr>
+              <m:ctrlPr>
+                <w:rPr>
+                  <w:rFonts w:ascii="Cambria Math" w:hAnsi="Cambria Math"/>
+                  <w:i/>
+                  <w:lang w:val="en-US"/>
+                </w:rPr>
+              </m:ctrlPr>
+            </m:sSubPr>
+            <m:e>
+              <m:r>
+                <w:rPr>
+                  <w:rFonts w:ascii="Cambria Math" w:hAnsi="Cambria Math"/>
+                  <w:lang w:val="en-US"/>
+                </w:rPr>
+                <m:t>E</m:t>
+              </m:r>
+            </m:e>
+            <m:sub>
+              <m:r>
+                <w:rPr>
+                  <w:rFonts w:ascii="Cambria Math" w:hAnsi="Cambria Math"/>
+                  <w:lang w:val="en-US"/>
+                </w:rPr>
+                <m:t>c1</m:t>
+              </m:r>
+            </m:sub>
+          </m:sSub>
+          <m:r>
+            <w:rPr>
+              <w:rFonts w:ascii="Cambria Math" w:hAnsi="Cambria Math"/>
+              <w:lang w:val="en-US"/>
+            </w:rPr>
+            <m:t>=</m:t>
+          </m:r>
+          <m:f>
+            <m:fPr>
+              <m:ctrlPr>
+                <w:rPr>
+                  <w:rFonts w:ascii="Cambria Math" w:hAnsi="Cambria Math"/>
+                  <w:i/>
+                  <w:lang w:val="en-US"/>
+                </w:rPr>
+              </m:ctrlPr>
+            </m:fPr>
+            <m:num>
+              <m:sSub>
+                <m:sSubPr>
+                  <m:ctrlPr>
+                    <w:rPr>
+                      <w:rFonts w:ascii="Cambria Math" w:hAnsi="Cambria Math"/>
+                      <w:i/>
+                      <w:lang w:val="en-US"/>
+                    </w:rPr>
+                  </m:ctrlPr>
+                </m:sSubPr>
+                <m:e>
+                  <m:r>
+                    <w:rPr>
+                      <w:rFonts w:ascii="Cambria Math" w:hAnsi="Cambria Math"/>
+                      <w:lang w:val="en-US"/>
+                    </w:rPr>
+                    <m:t>f</m:t>
+                  </m:r>
+                </m:e>
+                <m:sub>
+                  <m:r>
+                    <w:rPr>
+                      <w:rFonts w:ascii="Cambria Math" w:hAnsi="Cambria Math"/>
+                      <w:lang w:val="en-US"/>
+                    </w:rPr>
+                    <m:t>cm</m:t>
+                  </m:r>
+                </m:sub>
+              </m:sSub>
+            </m:num>
+            <m:den>
+              <m:sSub>
+                <m:sSubPr>
+                  <m:ctrlPr>
+                    <w:rPr>
+                      <w:rFonts w:ascii="Cambria Math" w:hAnsi="Cambria Math"/>
+                      <w:i/>
+                      <w:lang w:val="en-US"/>
+                    </w:rPr>
+                  </m:ctrlPr>
+                </m:sSubPr>
+                <m:e>
+                  <m:r>
+                    <w:rPr>
+                      <w:rFonts w:ascii="Cambria Math" w:hAnsi="Cambria Math"/>
+                      <w:lang w:val="en-US"/>
+                    </w:rPr>
+                    <m:t>E</m:t>
+                  </m:r>
+                </m:e>
+                <m:sub>
+                  <m:r>
+                    <w:rPr>
+                      <w:rFonts w:ascii="Cambria Math" w:hAnsi="Cambria Math"/>
+                      <w:lang w:val="en-US"/>
+                    </w:rPr>
+                    <m:t>c1</m:t>
+                  </m:r>
+                </m:sub>
+              </m:sSub>
+            </m:den>
+          </m:f>
+        </m:oMath>
+      </m:oMathPara>
+    </w:p>
+    <w:p>
+      <w:pPr>
+        <w:pStyle w:val="2"/>
+        <w:rPr>
+          <w:lang w:val="en-US"/>
+        </w:rPr>
+      </w:pPr>
+      <w:bookmarkStart w:id="11" w:name="_Toc152493629"/>
+      <w:r>
+        <w:rPr>
+          <w:lang w:val="en-US"/>
+        </w:rPr>
+        <w:t>Reinforcement</w:t>
+      </w:r>
+      <w:bookmarkEnd w:id="11"/>
+    </w:p>
+    <w:p>
+      <w:pPr>
+        <w:rPr>
+          <w:lang w:val="en-US"/>
+        </w:rPr>
+      </w:pPr>
+      <w:r>
+        <w:rPr>
+          <w:lang w:val="en-US"/>
+        </w:rPr>
+        <w:t>There are 2 available code</w:t>
+      </w:r>
+      <w:r>
+        <w:rPr>
+          <w:lang w:val="en-US"/>
+        </w:rPr>
+        <w:t>s</w:t>
+      </w:r>
+      <w:r>
+        <w:rPr>
+          <w:lang w:val="en-US"/>
+        </w:rPr>
+        <w:t xml:space="preserve"> for reinforcement material:</w:t>
+      </w:r>
+    </w:p>
+    <w:p>
+      <w:pPr>
+        <w:rPr>
+          <w:lang w:val="en-US"/>
+        </w:rPr>
+      </w:pPr>
+      <w:r>
+        <w:rPr>
+          <w:lang w:val="en-US"/>
+        </w:rPr>
+        <w:t>GOST 34028-2016 for hot rolled steel, and</w:t>
+      </w:r>
+    </w:p>
+    <w:p>
+      <w:pPr>
+        <w:rPr>
+          <w:lang w:val="en-US"/>
+        </w:rPr>
+      </w:pPr>
+      <w:r>
+        <w:rPr>
+          <w:lang w:val="en-US"/>
+        </w:rPr>
+        <w:t>GOST 53772-2010 for high strength cold deformed wires</w:t>
+      </w:r>
+    </w:p>
+    <w:p>
+      <w:pPr>
+        <w:rPr>
+          <w:lang w:val="en-US"/>
+        </w:rPr>
+      </w:pPr>
+      <w:r>
+        <w:rPr>
+          <w:lang w:val="en-US"/>
+        </w:rPr>
+        <w:lastRenderedPageBreak/>
+        <w:t>There are 2 models for reinforcement steel:</w:t>
+      </w:r>
+    </w:p>
+    <w:p>
+      <w:pPr>
+        <w:rPr>
+          <w:lang w:val="en-US"/>
+        </w:rPr>
+      </w:pPr>
+      <w:r>
+        <w:rPr>
+          <w:lang w:val="en-US"/>
+        </w:rPr>
+        <w:t>Bilinear (with ideal plastic yielding),</w:t>
+      </w:r>
+    </w:p>
+    <w:p>
+      <w:pPr>
+        <w:rPr>
+          <w:lang w:val="en-US"/>
+        </w:rPr>
+      </w:pPr>
+      <w:r>
+        <w:rPr>
+          <w:lang w:val="en-US"/>
+        </w:rPr>
+        <w:t>Triplelinear</w:t>
+      </w:r>
+    </w:p>
+    <w:p>
+      <w:pPr>
+        <w:rPr>
+          <w:lang w:val="en-US"/>
+        </w:rPr>
+      </w:pPr>
+      <w:r>
+        <w:rPr>
+          <w:lang w:val="en-US"/>
+        </w:rPr>
+        <w:t>Note</w:t>
+      </w:r>
+      <w:proofErr w:type="gramStart"/>
+      <w:r>
+        <w:rPr>
+          <w:lang w:val="en-US"/>
+        </w:rPr>
+        <w:t>,</w:t>
+      </w:r>
+      <w:proofErr w:type="gramEnd"/>
+      <w:r>
+        <w:rPr>
+          <w:lang w:val="en-US"/>
+        </w:rPr>
+        <w:t xml:space="preserve"> both model are available for any type of reinforcement steel, please choose model type, which is more suitable for your reinforcement type depending on its mechanical properties.</w:t>
+      </w:r>
+    </w:p>
+    <w:p>
+      <w:pPr>
+        <w:rPr>
+          <w:lang w:val="en-US"/>
+        </w:rPr>
+      </w:pPr>
+      <w:r>
+        <w:rPr>
+          <w:lang w:val="en-US"/>
+        </w:rPr>
+        <w:drawing>
+          <wp:inline distT="0" distB="0" distL="0" distR="0" wp14:anchorId="4910DCAE" wp14:editId="34C470FD">
+            <wp:extent cx="2943225" cy="3419475"/>
+            <wp:effectExtent l="0" t="0" r="9525" b="9525"/>
+            <wp:docPr id="12" name="Рисунок 12"/>
+            <wp:cNvGraphicFramePr>
+              <a:graphicFrameLocks xmlns:a="http://schemas.openxmlformats.org/drawingml/2006/main" noChangeAspect="1"/>
+            </wp:cNvGraphicFramePr>
+            <a:graphic xmlns:a="http://schemas.openxmlformats.org/drawingml/2006/main">
+              <a:graphicData uri="http://schemas.openxmlformats.org/drawingml/2006/picture">
+                <pic:pic xmlns:pic="http://schemas.openxmlformats.org/drawingml/2006/picture">
+                  <pic:nvPicPr>
+                    <pic:cNvPr id="0" name=""/>
+                    <pic:cNvPicPr/>
+                  </pic:nvPicPr>
+                  <pic:blipFill>
+                    <a:blip r:embed="rId15"/>
+                    <a:stretch>
+                      <a:fillRect/>
+                    </a:stretch>
+                  </pic:blipFill>
+                  <pic:spPr>
+                    <a:xfrm>
+                      <a:off x="0" y="0"/>
+                      <a:ext cx="2943225" cy="3419475"/>
+                    </a:xfrm>
+                    <a:prstGeom prst="rect">
+                      <a:avLst/>
+                    </a:prstGeom>
+                  </pic:spPr>
+                </pic:pic>
+              </a:graphicData>
+            </a:graphic>
+          </wp:inline>
+        </w:drawing>
+      </w:r>
+    </w:p>
+    <w:p>
+      <w:pPr>
+        <w:rPr>
+          <w:lang w:val="en-US"/>
+        </w:rPr>
+      </w:pPr>
+      <w:r>
+        <w:rPr>
+          <w:lang w:val="en-US"/>
+        </w:rPr>
+        <w:t>Reinforcement material properties</w:t>
+      </w:r>
+    </w:p>
+    <w:p>
+      <w:pPr>
+        <w:rPr>
+          <w:lang w:val="en-US"/>
+        </w:rPr>
+      </w:pPr>
+      <w:r>
+        <w:rPr>
+          <w:lang w:val="en-US"/>
+        </w:rPr>
+        <w:lastRenderedPageBreak/>
+        <w:drawing>
+          <wp:inline distT="0" distB="0" distL="0" distR="0" wp14:anchorId="45F0C6CB" wp14:editId="3A4D6671">
+            <wp:extent cx="5940425" cy="4090058"/>
+            <wp:effectExtent l="0" t="0" r="3175" b="5715"/>
+            <wp:docPr id="8" name="Рисунок 8"/>
+            <wp:cNvGraphicFramePr>
+              <a:graphicFrameLocks xmlns:a="http://schemas.openxmlformats.org/drawingml/2006/main" noChangeAspect="1"/>
+            </wp:cNvGraphicFramePr>
+            <a:graphic xmlns:a="http://schemas.openxmlformats.org/drawingml/2006/main">
+              <a:graphicData uri="http://schemas.openxmlformats.org/drawingml/2006/picture">
+                <pic:pic xmlns:pic="http://schemas.openxmlformats.org/drawingml/2006/picture">
+                  <pic:nvPicPr>
+                    <pic:cNvPr id="0" name=""/>
+                    <pic:cNvPicPr/>
+                  </pic:nvPicPr>
+                  <pic:blipFill>
+                    <a:blip r:embed="rId16"/>
+                    <a:stretch>
+                      <a:fillRect/>
+                    </a:stretch>
+                  </pic:blipFill>
+                  <pic:spPr>
+                    <a:xfrm>
+                      <a:off x="0" y="0"/>
+                      <a:ext cx="5940425" cy="4090058"/>
+                    </a:xfrm>
+                    <a:prstGeom prst="rect">
+                      <a:avLst/>
+                    </a:prstGeom>
+                  </pic:spPr>
+                </pic:pic>
+              </a:graphicData>
+            </a:graphic>
+          </wp:inline>
+        </w:drawing>
+      </w:r>
+    </w:p>
+    <w:p>
+      <w:pPr>
+        <w:rPr>
+          <w:lang w:val="en-US"/>
+        </w:rPr>
+      </w:pPr>
+      <w:r>
+        <w:rPr>
+          <w:lang w:val="en-US"/>
+        </w:rPr>
+        <w:t>Stress-strain diagram for reinforcement</w:t>
+      </w:r>
+    </w:p>
+    <w:p>
+      <w:pPr>
+        <w:pStyle w:val="2"/>
+        <w:rPr>
+          <w:lang w:val="en-US"/>
+        </w:rPr>
+      </w:pPr>
+      <w:bookmarkStart w:id="12" w:name="_Toc152493630"/>
+      <w:proofErr w:type="spellStart"/>
+      <w:r>
+        <w:rPr>
+          <w:lang w:val="en-US"/>
+        </w:rPr>
+        <w:t>Carbonfiber</w:t>
+      </w:r>
+      <w:bookmarkEnd w:id="12"/>
+      <w:proofErr w:type="spellEnd"/>
+    </w:p>
+    <w:p>
+      <w:pPr>
+        <w:rPr>
+          <w:lang w:val="en-US"/>
+        </w:rPr>
+      </w:pPr>
+      <w:r>
+        <w:rPr>
+          <w:lang w:val="en-US"/>
+        </w:rPr>
+        <w:drawing>
+          <wp:inline distT="0" distB="0" distL="0" distR="0" wp14:anchorId="2C2BCA83" wp14:editId="7EB2CD85">
+            <wp:extent cx="3895725" cy="3752850"/>
+            <wp:effectExtent l="0" t="0" r="9525" b="0"/>
+            <wp:docPr id="13" name="Рисунок 13"/>
+            <wp:cNvGraphicFramePr>
+              <a:graphicFrameLocks xmlns:a="http://schemas.openxmlformats.org/drawingml/2006/main" noChangeAspect="1"/>
+            </wp:cNvGraphicFramePr>
+            <a:graphic xmlns:a="http://schemas.openxmlformats.org/drawingml/2006/main">
+              <a:graphicData uri="http://schemas.openxmlformats.org/drawingml/2006/picture">
+                <pic:pic xmlns:pic="http://schemas.openxmlformats.org/drawingml/2006/picture">
+                  <pic:nvPicPr>
+                    <pic:cNvPr id="0" name=""/>
+                    <pic:cNvPicPr/>
+                  </pic:nvPicPr>
+                  <pic:blipFill>
+                    <a:blip r:embed="rId17"/>
+                    <a:stretch>
+                      <a:fillRect/>
+                    </a:stretch>
+                  </pic:blipFill>
+                  <pic:spPr>
+                    <a:xfrm>
+                      <a:off x="0" y="0"/>
+                      <a:ext cx="3895725" cy="3752850"/>
+                    </a:xfrm>
+                    <a:prstGeom prst="rect">
+                      <a:avLst/>
+                    </a:prstGeom>
+                  </pic:spPr>
+                </pic:pic>
+              </a:graphicData>
+            </a:graphic>
+          </wp:inline>
+        </w:drawing>
+      </w:r>
+    </w:p>
+    <w:p>
+      <w:pPr>
+        <w:rPr>
+          <w:lang w:val="en-US"/>
+        </w:rPr>
+      </w:pPr>
+      <w:r>
+        <w:rPr>
+          <w:lang w:val="en-US"/>
+        </w:rPr>
+        <w:t xml:space="preserve">Carbon fiber material </w:t>
+      </w:r>
+      <w:r>
+        <w:rPr>
+          <w:lang w:val="en-US"/>
+        </w:rPr>
+        <w:t>properties</w:t>
+      </w:r>
+    </w:p>
+    <w:p>
+      <w:pPr>
+        <w:rPr>
+          <w:lang w:val="en-US"/>
+        </w:rPr>
+      </w:pPr>
+      <w:r>
+        <w:rPr>
+          <w:lang w:val="en-US"/>
+        </w:rPr>
+        <w:lastRenderedPageBreak/>
+        <w:drawing>
+          <wp:inline distT="0" distB="0" distL="0" distR="0" wp14:anchorId="6D5F2A11" wp14:editId="6ADCEC7F">
+            <wp:extent cx="5940425" cy="4107225"/>
+            <wp:effectExtent l="0" t="0" r="3175" b="7620"/>
+            <wp:docPr id="9" name="Рисунок 9"/>
+            <wp:cNvGraphicFramePr>
+              <a:graphicFrameLocks xmlns:a="http://schemas.openxmlformats.org/drawingml/2006/main" noChangeAspect="1"/>
+            </wp:cNvGraphicFramePr>
+            <a:graphic xmlns:a="http://schemas.openxmlformats.org/drawingml/2006/main">
+              <a:graphicData uri="http://schemas.openxmlformats.org/drawingml/2006/picture">
+                <pic:pic xmlns:pic="http://schemas.openxmlformats.org/drawingml/2006/picture">
+                  <pic:nvPicPr>
+                    <pic:cNvPr id="0" name=""/>
+                    <pic:cNvPicPr/>
+                  </pic:nvPicPr>
+                  <pic:blipFill>
+                    <a:blip r:embed="rId18"/>
+                    <a:stretch>
+                      <a:fillRect/>
+                    </a:stretch>
+                  </pic:blipFill>
+                  <pic:spPr>
+                    <a:xfrm>
+                      <a:off x="0" y="0"/>
+                      <a:ext cx="5940425" cy="4107225"/>
+                    </a:xfrm>
+                    <a:prstGeom prst="rect">
+                      <a:avLst/>
+                    </a:prstGeom>
+                  </pic:spPr>
+                </pic:pic>
+              </a:graphicData>
+            </a:graphic>
+          </wp:inline>
+        </w:drawing>
+      </w:r>
+    </w:p>
+    <w:p>
+      <w:pPr>
+        <w:rPr>
+          <w:lang w:val="en-US"/>
+        </w:rPr>
+      </w:pPr>
+      <w:r>
+        <w:rPr>
+          <w:lang w:val="en-US"/>
+        </w:rPr>
+        <w:t>Stre</w:t>
+      </w:r>
+      <w:r>
+        <w:rPr>
+          <w:lang w:val="en-US"/>
+        </w:rPr>
+        <w:t xml:space="preserve">ss-strain diagram for </w:t>
+      </w:r>
+      <w:proofErr w:type="spellStart"/>
+      <w:r>
+        <w:rPr>
+          <w:lang w:val="en-US"/>
+        </w:rPr>
+        <w:t>carbonfiber</w:t>
+      </w:r>
+      <w:proofErr w:type="spellEnd"/>
+      <w:r>
+        <w:rPr>
+          <w:lang w:val="en-US"/>
+        </w:rPr>
+        <w:t xml:space="preserve"> material</w:t>
+      </w:r>
+    </w:p>
+    <w:p>
+      <w:pPr>
+        <w:pStyle w:val="2"/>
+        <w:rPr>
+          <w:lang w:val="en-US"/>
+        </w:rPr>
+      </w:pPr>
+      <w:bookmarkStart w:id="13" w:name="_Toc152493631"/>
+      <w:r>
+        <w:rPr>
+          <w:lang w:val="en-US"/>
+        </w:rPr>
+        <w:t>Partial safety factors</w:t>
+      </w:r>
+      <w:bookmarkEnd w:id="13"/>
+    </w:p>
+    <w:p>
+      <w:pPr>
+        <w:rPr>
+          <w:lang w:val="en-US"/>
+        </w:rPr>
+      </w:pPr>
+      <w:r>
+        <w:rPr>
+          <w:lang w:val="en-US"/>
+        </w:rPr>
+        <w:drawing>
+          <wp:inline distT="0" distB="0" distL="0" distR="0" wp14:anchorId="17941895" wp14:editId="6E47A80D">
+            <wp:extent cx="4848225" cy="3409950"/>
+            <wp:effectExtent l="0" t="0" r="9525" b="0"/>
+            <wp:docPr id="14" name="Рисунок 14"/>
+            <wp:cNvGraphicFramePr>
+              <a:graphicFrameLocks xmlns:a="http://schemas.openxmlformats.org/drawingml/2006/main" noChangeAspect="1"/>
+            </wp:cNvGraphicFramePr>
+            <a:graphic xmlns:a="http://schemas.openxmlformats.org/drawingml/2006/main">
+              <a:graphicData uri="http://schemas.openxmlformats.org/drawingml/2006/picture">
+                <pic:pic xmlns:pic="http://schemas.openxmlformats.org/drawingml/2006/picture">
+                  <pic:nvPicPr>
+                    <pic:cNvPr id="0" name=""/>
+                    <pic:cNvPicPr/>
+                  </pic:nvPicPr>
+                  <pic:blipFill>
+                    <a:blip r:embed="rId19"/>
+                    <a:stretch>
+                      <a:fillRect/>
+                    </a:stretch>
+                  </pic:blipFill>
+                  <pic:spPr>
+                    <a:xfrm>
+                      <a:off x="0" y="0"/>
+                      <a:ext cx="4848225" cy="3409950"/>
+                    </a:xfrm>
+                    <a:prstGeom prst="rect">
+                      <a:avLst/>
+                    </a:prstGeom>
+                  </pic:spPr>
+                </pic:pic>
+              </a:graphicData>
+            </a:graphic>
+          </wp:inline>
+        </w:drawing>
+      </w:r>
+    </w:p>
+    <w:p>
+      <w:pPr>
+        <w:rPr>
+          <w:lang w:val="en-US"/>
+        </w:rPr>
+      </w:pPr>
+      <w:r>
+        <w:rPr>
+          <w:lang w:val="en-US"/>
+        </w:rPr>
+        <w:lastRenderedPageBreak/>
+        <w:drawing>
+          <wp:inline distT="0" distB="0" distL="0" distR="0" wp14:anchorId="75ECD656" wp14:editId="657A0BF9">
+            <wp:extent cx="5191125" cy="3762375"/>
+            <wp:effectExtent l="0" t="0" r="9525" b="9525"/>
+            <wp:docPr id="15" name="Рисунок 15"/>
+            <wp:cNvGraphicFramePr>
+              <a:graphicFrameLocks xmlns:a="http://schemas.openxmlformats.org/drawingml/2006/main" noChangeAspect="1"/>
+            </wp:cNvGraphicFramePr>
+            <a:graphic xmlns:a="http://schemas.openxmlformats.org/drawingml/2006/main">
+              <a:graphicData uri="http://schemas.openxmlformats.org/drawingml/2006/picture">
+                <pic:pic xmlns:pic="http://schemas.openxmlformats.org/drawingml/2006/picture">
+                  <pic:nvPicPr>
+                    <pic:cNvPr id="0" name=""/>
+                    <pic:cNvPicPr/>
+                  </pic:nvPicPr>
+                  <pic:blipFill>
+                    <a:blip r:embed="rId20"/>
+                    <a:stretch>
+                      <a:fillRect/>
+                    </a:stretch>
+                  </pic:blipFill>
+                  <pic:spPr>
+                    <a:xfrm>
+                      <a:off x="0" y="0"/>
+                      <a:ext cx="5191125" cy="3762375"/>
+                    </a:xfrm>
+                    <a:prstGeom prst="rect">
+                      <a:avLst/>
+                    </a:prstGeom>
+                  </pic:spPr>
+                </pic:pic>
+              </a:graphicData>
+            </a:graphic>
+          </wp:inline>
+        </w:drawing>
+      </w:r>
+    </w:p>
+    <w:p>
+      <w:pPr>
+        <w:pStyle w:val="1"/>
+        <w:rPr>
+          <w:lang w:val="en-US"/>
+        </w:rPr>
+      </w:pPr>
+      <w:bookmarkStart w:id="14" w:name="_Toc152493632"/>
+      <w:r>
+        <w:rPr>
+          <w:lang w:val="en-US"/>
+        </w:rPr>
+        <w:t>Behavior diagrams</w:t>
+      </w:r>
+      <w:bookmarkEnd w:id="14"/>
+    </w:p>
+    <w:p>
+      <w:pPr>
+        <w:pStyle w:val="2"/>
+        <w:rPr>
+          <w:lang w:val="en-US"/>
+        </w:rPr>
+      </w:pPr>
+      <w:bookmarkStart w:id="15" w:name="_Toc152493633"/>
+      <w:r>
+        <w:rPr>
+          <w:lang w:val="en-US"/>
+        </w:rPr>
+        <w:t>Moment-curvature diagram</w:t>
+      </w:r>
+      <w:bookmarkEnd w:id="15"/>
+    </w:p>
+    <w:p>
+      <w:pPr>
+        <w:rPr>
+          <w:lang w:val="en-US"/>
+        </w:rPr>
+      </w:pPr>
+      <w:r>
+        <w:rPr>
+          <w:lang w:val="en-US"/>
+        </w:rPr>
+        <w:drawing>
+          <wp:inline distT="0" distB="0" distL="0" distR="0" wp14:anchorId="63F85A96" wp14:editId="77B49923">
+            <wp:extent cx="5940425" cy="4153209"/>
+            <wp:effectExtent l="0" t="0" r="3175" b="0"/>
+            <wp:docPr id="16" name="Рисунок 16"/>
+            <wp:cNvGraphicFramePr>
+              <a:graphicFrameLocks xmlns:a="http://schemas.openxmlformats.org/drawingml/2006/main" noChangeAspect="1"/>
+            </wp:cNvGraphicFramePr>
+            <a:graphic xmlns:a="http://schemas.openxmlformats.org/drawingml/2006/main">
+              <a:graphicData uri="http://schemas.openxmlformats.org/drawingml/2006/picture">
+                <pic:pic xmlns:pic="http://schemas.openxmlformats.org/drawingml/2006/picture">
+                  <pic:nvPicPr>
+                    <pic:cNvPr id="0" name=""/>
+                    <pic:cNvPicPr/>
+                  </pic:nvPicPr>
+                  <pic:blipFill>
+                    <a:blip r:embed="rId21"/>
+                    <a:stretch>
+                      <a:fillRect/>
+                    </a:stretch>
+                  </pic:blipFill>
+                  <pic:spPr>
+                    <a:xfrm>
+                      <a:off x="0" y="0"/>
+                      <a:ext cx="5940425" cy="4153209"/>
+                    </a:xfrm>
+                    <a:prstGeom prst="rect">
+                      <a:avLst/>
+                    </a:prstGeom>
+                  </pic:spPr>
+                </pic:pic>
+              </a:graphicData>
+            </a:graphic>
+          </wp:inline>
+        </w:drawing>
+      </w:r>
+    </w:p>
+    <w:p>
+      <w:pPr>
+        <w:rPr>
+          <w:lang w:val="en-US"/>
+        </w:rPr>
+      </w:pPr>
+      <w:r>
+        <w:rPr>
+          <w:lang w:val="en-US"/>
+        </w:rPr>
+        <w:t>Typical moment-curvature diagram for reinforced concrete cross-section</w:t>
+      </w:r>
+      <w:r>
+        <w:rPr>
+          <w:lang w:val="en-US"/>
+        </w:rPr>
+        <w:t xml:space="preserve"> (for cross-section of crack)</w:t>
+      </w:r>
+    </w:p>
+    <w:p>
+      <w:pPr>
+        <w:rPr>
+          <w:lang w:val="en-US"/>
+        </w:rPr>
+      </w:pPr>
+    </w:p>
+    <w:p>
+      <w:pPr>
+        <w:rPr>
+          <w:lang w:val="en-US"/>
+        </w:rPr>
+      </w:pPr>
+      <w:r>
+        <w:rPr>
+          <w:lang w:val="en-US"/>
+        </w:rPr>
+        <w:drawing>
+          <wp:inline distT="0" distB="0" distL="0" distR="0" wp14:anchorId="36E76C6D" wp14:editId="2EE12A69">
+            <wp:extent cx="5940425" cy="4153209"/>
+            <wp:effectExtent l="0" t="0" r="3175" b="0"/>
+            <wp:docPr id="17" name="Рисунок 17"/>
+            <wp:cNvGraphicFramePr>
+              <a:graphicFrameLocks xmlns:a="http://schemas.openxmlformats.org/drawingml/2006/main" noChangeAspect="1"/>
+            </wp:cNvGraphicFramePr>
+            <a:graphic xmlns:a="http://schemas.openxmlformats.org/drawingml/2006/main">
+              <a:graphicData uri="http://schemas.openxmlformats.org/drawingml/2006/picture">
+                <pic:pic xmlns:pic="http://schemas.openxmlformats.org/drawingml/2006/picture">
+                  <pic:nvPicPr>
+                    <pic:cNvPr id="0" name=""/>
+                    <pic:cNvPicPr/>
+                  </pic:nvPicPr>
+                  <pic:blipFill>
+                    <a:blip r:embed="rId22"/>
+                    <a:stretch>
+                      <a:fillRect/>
+                    </a:stretch>
+                  </pic:blipFill>
+                  <pic:spPr>
+                    <a:xfrm>
+                      <a:off x="0" y="0"/>
+                      <a:ext cx="5940425" cy="4153209"/>
+                    </a:xfrm>
+                    <a:prstGeom prst="rect">
+                      <a:avLst/>
+                    </a:prstGeom>
+                  </pic:spPr>
+                </pic:pic>
+              </a:graphicData>
+            </a:graphic>
+          </wp:inline>
+        </w:drawing>
+      </w:r>
+    </w:p>
+    <w:p>
+      <w:pPr>
+        <w:rPr>
+          <w:lang w:val="en-US"/>
+        </w:rPr>
+      </w:pPr>
+      <w:r>
+        <w:rPr>
+          <w:lang w:val="en-US"/>
+        </w:rPr>
+        <w:t>Typical moment-curvature diagram for reinforced concrete cross-section</w:t>
+      </w:r>
+      <w:r>
+        <w:rPr>
+          <w:lang w:val="en-US"/>
+        </w:rPr>
+        <w:t xml:space="preserve"> (average between cracks)</w:t>
+      </w:r>
+    </w:p>
+    <w:p>
+      <w:pPr>
+        <w:pStyle w:val="2"/>
+        <w:rPr>
+          <w:lang w:val="en-US"/>
+        </w:rPr>
+      </w:pPr>
+      <w:bookmarkStart w:id="16" w:name="_Toc152493634"/>
+      <w:r>
+        <w:rPr>
+          <w:lang w:val="en-US"/>
+        </w:rPr>
+        <w:t>Interaction diagram</w:t>
+      </w:r>
+      <w:bookmarkEnd w:id="16"/>
+    </w:p>
+    <w:p>
+      <w:pPr>
+        <w:rPr>
+          <w:lang w:val="en-US"/>
+        </w:rPr>
+      </w:pPr>
+      <w:r>
+        <w:rPr>
+          <w:lang w:val="en-US"/>
+        </w:rPr>
+        <w:drawing>
+          <wp:inline distT="0" distB="0" distL="0" distR="0" wp14:anchorId="43F1306E" wp14:editId="16DBD025">
+            <wp:extent cx="3867150" cy="2476500"/>
+            <wp:effectExtent l="0" t="0" r="0" b="0"/>
+            <wp:docPr id="19" name="Рисунок 19"/>
+            <wp:cNvGraphicFramePr>
+              <a:graphicFrameLocks xmlns:a="http://schemas.openxmlformats.org/drawingml/2006/main" noChangeAspect="1"/>
+            </wp:cNvGraphicFramePr>
+            <a:graphic xmlns:a="http://schemas.openxmlformats.org/drawingml/2006/main">
+              <a:graphicData uri="http://schemas.openxmlformats.org/drawingml/2006/picture">
+                <pic:pic xmlns:pic="http://schemas.openxmlformats.org/drawingml/2006/picture">
+                  <pic:nvPicPr>
+                    <pic:cNvPr id="0" name=""/>
+                    <pic:cNvPicPr/>
+                  </pic:nvPicPr>
+                  <pic:blipFill rotWithShape="1">
+                    <a:blip r:embed="rId23"/>
+                    <a:srcRect l="6034" t="8599" r="6465" b="8599"/>
+                    <a:stretch/>
+                  </pic:blipFill>
+                  <pic:spPr bwMode="auto">
+                    <a:xfrm>
+                      <a:off x="0" y="0"/>
+                      <a:ext cx="3867150" cy="2476500"/>
+                    </a:xfrm>
+                    <a:prstGeom prst="rect">
+                      <a:avLst/>
+                    </a:prstGeom>
+                    <a:ln>
+                      <a:noFill/>
+                    </a:ln>
+                    <a:extLst>
+                      <a:ext uri="{53640926-AAD7-44D8-BBD7-CCE9431645EC}">
+                        <a14:shadowObscured xmlns:a14="http://schemas.microsoft.com/office/drawing/2010/main"/>
+                      </a:ext>
+                    </a:extLst>
+                  </pic:spPr>
+                </pic:pic>
+              </a:graphicData>
+            </a:graphic>
+          </wp:inline>
+        </w:drawing>
+      </w:r>
+    </w:p>
+    <w:p>
+      <w:pPr>
+        <w:rPr>
+          <w:lang w:val="en-US"/>
+        </w:rPr>
+      </w:pPr>
+      <w:r>
+        <w:rPr>
+          <w:lang w:val="en-US"/>
+        </w:rPr>
+        <w:t>Properties of interaction diagram</w:t>
+      </w:r>
+    </w:p>
+    <w:p>
+      <w:pPr>
+        <w:rPr>
+          <w:lang w:val="en-US"/>
+        </w:rPr>
+      </w:pPr>
+      <w:r>
+        <w:rPr>
+          <w:lang w:val="en-US"/>
+        </w:rPr>
+        <w:t>Note</w:t>
+      </w:r>
+      <w:proofErr w:type="gramStart"/>
+      <w:r>
+        <w:rPr>
+          <w:lang w:val="en-US"/>
+        </w:rPr>
+        <w:t>,</w:t>
+      </w:r>
+      <w:proofErr w:type="gramEnd"/>
+      <w:r>
+        <w:rPr>
+          <w:lang w:val="en-US"/>
+        </w:rPr>
+        <w:t xml:space="preserve"> points of diagram area uniformly distributed for assigned range of forces, for that reason try to assign minimum and maximum forces (both axial force and bonding moment) closely to maximum bearing capacity, as far as possible.</w:t>
+      </w:r>
+    </w:p>
+    <w:p>
+      <w:pPr>
+        <w:rPr>
+          <w:lang w:val="en-US"/>
+        </w:rPr>
+      </w:pPr>
+      <w:r>
+        <w:rPr>
+          <w:lang w:val="en-US"/>
+        </w:rPr>
+        <w:lastRenderedPageBreak/>
+        <w:drawing>
+          <wp:inline distT="0" distB="0" distL="0" distR="0" wp14:anchorId="5319924D" wp14:editId="22DAAEBE">
+            <wp:extent cx="5940425" cy="4153209"/>
+            <wp:effectExtent l="0" t="0" r="3175" b="0"/>
+            <wp:docPr id="18" name="Рисунок 18"/>
+            <wp:cNvGraphicFramePr>
+              <a:graphicFrameLocks xmlns:a="http://schemas.openxmlformats.org/drawingml/2006/main" noChangeAspect="1"/>
+            </wp:cNvGraphicFramePr>
+            <a:graphic xmlns:a="http://schemas.openxmlformats.org/drawingml/2006/main">
+              <a:graphicData uri="http://schemas.openxmlformats.org/drawingml/2006/picture">
+                <pic:pic xmlns:pic="http://schemas.openxmlformats.org/drawingml/2006/picture">
+                  <pic:nvPicPr>
+                    <pic:cNvPr id="0" name=""/>
+                    <pic:cNvPicPr/>
+                  </pic:nvPicPr>
+                  <pic:blipFill>
+                    <a:blip r:embed="rId24"/>
+                    <a:stretch>
+                      <a:fillRect/>
+                    </a:stretch>
+                  </pic:blipFill>
+                  <pic:spPr>
+                    <a:xfrm>
+                      <a:off x="0" y="0"/>
+                      <a:ext cx="5940425" cy="4153209"/>
+                    </a:xfrm>
+                    <a:prstGeom prst="rect">
+                      <a:avLst/>
+                    </a:prstGeom>
+                  </pic:spPr>
+                </pic:pic>
+              </a:graphicData>
+            </a:graphic>
+          </wp:inline>
+        </w:drawing>
+      </w:r>
+    </w:p>
+    <w:p>
+      <w:pPr>
+        <w:rPr>
+          <w:lang w:val="en-US"/>
+        </w:rPr>
+      </w:pPr>
+      <w:r>
+        <w:rPr>
+          <w:lang w:val="en-US"/>
+        </w:rPr>
+        <w:t>Typical interaction diagram (for N-</w:t>
+      </w:r>
+      <w:proofErr w:type="spellStart"/>
+      <w:r>
+        <w:rPr>
+          <w:lang w:val="en-US"/>
+        </w:rPr>
+        <w:t>Mx</w:t>
+      </w:r>
+      <w:proofErr w:type="spellEnd"/>
+      <w:r>
+        <w:rPr>
+          <w:lang w:val="en-US"/>
+        </w:rPr>
+        <w:t xml:space="preserve"> axis) for reinforced concrete cross-section</w:t>
+      </w:r>
     </w:p>
     <w:sectPr>
       <w:pgSz w:w="11906" w:h="16838"/>
@@ -3155,6 +5415,8 @@
     <w:rsidRoot w:val="000F672A"/>
     <w:rsid w:val="000F672A"/>
     <w:rsid w:val="0019656B"/>
+    <w:rsid w:val="00881A4E"/>
+    <w:rsid w:val="00D42265"/>
   </w:rsids>
   <m:mathPr>
     <m:mathFont m:val="Cambria Math"/>
@@ -3368,7 +5630,7 @@
     <w:basedOn w:val="a0"/>
     <w:uiPriority w:val="99"/>
     <w:semiHidden/>
-    <w:rsid w:val="000F672A"/>
+    <w:rsid w:val="00881A4E"/>
     <w:rPr>
       <w:color w:val="808080"/>
     </w:rPr>
@@ -3568,7 +5830,7 @@
     <w:basedOn w:val="a0"/>
     <w:uiPriority w:val="99"/>
     <w:semiHidden/>
-    <w:rsid w:val="000F672A"/>
+    <w:rsid w:val="00881A4E"/>
     <w:rPr>
       <w:color w:val="808080"/>
     </w:rPr>
@@ -3873,7 +6135,7 @@
 </file>
 
 <file path=customXml/itemProps1.xml><?xml version="1.0" encoding="utf-8"?>
-<ds:datastoreItem xmlns:ds="http://schemas.openxmlformats.org/officeDocument/2006/customXml" ds:itemID="{46E7B70A-A894-4DA6-954E-B1AA42B9A46B}">
+<ds:datastoreItem xmlns:ds="http://schemas.openxmlformats.org/officeDocument/2006/customXml" ds:itemID="{964E9C56-3378-40C5-9A85-B5D56A6E9466}">
   <ds:schemaRefs>
     <ds:schemaRef ds:uri="http://schemas.openxmlformats.org/officeDocument/2006/bibliography"/>
   </ds:schemaRefs>

</xml_diff>